<commit_message>
docs: Sync MD and DOCX with all 15 governance tables (v1.1)
- Added 9 missing tables to MD from DOCX source:
  - Table 1 (2.2): Operational Permissions RMACD hierarchy
  - Table 2 (2.3): Data Classification PICR tiers
  - Table 3 (2.4): Autonomy Control HITL levels
  - Table 4 (3.1): Complete governance matrix
  - Table 5 (3.3): Approval authority mapping
  - Table 11 (9.1): Permission profile templates
  - Table 12 (9.2): Environment-based differentiation
  - Table 13 (9.3): Change management integration
  - Table 15 (App A): Quick reference matrix

- Updated 6 tables to match DOCX 4-column format:
  - Tables 6-10 (4.3, 5.3, 6.3, 7.3, 8.3): Operation tables with Pre/Post conditions
  - Table 14 (10.2): Compliance matrix

- Updated version to 1.1 in both documents
- Full parity verified: 15 tables, 16 H1, 64 H2 headings match

Co-Authored-By: Claude Opus 4.5 <noreply@anthropic.com>
</commit_message>
<xml_diff>
--- a/docs/RMACD_Framework_v1.0.docx
+++ b/docs/RMACD_Framework_v1.0.docx
@@ -121,12 +121,7 @@
         <w:jc w:val="center"/>
       </w:pPr>
       <w:r>
-        <w:rPr>
-          <w:rFonts w:ascii="Arial" w:cs="Arial" w:eastAsia="Arial" w:hAnsi="Arial"/>
-          <w:sz w:val="22"/>
-          <w:szCs w:val="22"/>
-        </w:rPr>
-        <w:t xml:space="preserve">Version 1.0 | January 2026</w:t>
+        <w:t>Version 1.1 | January 2026</w:t>
       </w:r>
     </w:p>
     <w:p>
@@ -24635,6 +24630,12 @@
           <w:szCs w:val="22"/>
         </w:rPr>
         <w:t xml:space="preserve">— End of Document —</w:t>
+      </w:r>
+    </w:p>
+    <w:p>
+      <w:pPr/>
+      <w:r>
+        <w:t>Version 1.1 Update: Added all governance matrix tables to markdown format for improved readability and accessibility.</w:t>
       </w:r>
     </w:p>
     <w:sectPr>

</xml_diff>